<commit_message>
ADD: Sprints & new scrum
</commit_message>
<xml_diff>
--- a/Documents/Scrum Meetings/2_Scrum_4-01-2020.docx
+++ b/Documents/Scrum Meetings/2_Scrum_4-01-2020.docx
@@ -214,11 +214,25 @@
           <w:lang w:val="nl-BE"/>
         </w:rPr>
       </w:pPr>
-      <w:r>
-        <w:rPr>
-          <w:lang w:val="nl-BE"/>
-        </w:rPr>
-        <w:t>Prototype is klaar -&gt; de hardware en code werkt</w:t>
+      <w:proofErr w:type="spellStart"/>
+      <w:r>
+        <w:rPr>
+          <w:lang w:val="nl-BE"/>
+        </w:rPr>
+        <w:t>Scale</w:t>
+      </w:r>
+      <w:proofErr w:type="spellEnd"/>
+      <w:r>
+        <w:rPr>
+          <w:lang w:val="nl-BE"/>
+        </w:rPr>
+        <w:t xml:space="preserve"> model</w:t>
+      </w:r>
+      <w:r>
+        <w:rPr>
+          <w:lang w:val="nl-BE"/>
+        </w:rPr>
+        <w:t xml:space="preserve"> is klaar -&gt; de hardware en code werkt</w:t>
       </w:r>
       <w:r>
         <w:rPr>

</xml_diff>